<commit_message>
Set background color for page
</commit_message>
<xml_diff>
--- a/Git&Github.docx
+++ b/Git&Github.docx
@@ -1306,13 +1306,7 @@
         <w:rPr>
           <w:color w:val="FF0000"/>
         </w:rPr>
-        <w:t>$ git log -p fdf5493</w:t>
-      </w:r>
-      <w:r>
-        <w:rPr>
-          <w:color w:val="FF0000"/>
-        </w:rPr>
-        <w:t xml:space="preserve"> </w:t>
+        <w:t xml:space="preserve">$ git log -p fdf5493 </w:t>
       </w:r>
       <w:r>
         <w:rPr>
@@ -1540,13 +1534,7 @@
         <w:rPr>
           <w:color w:val="FF0000"/>
         </w:rPr>
-        <w:t xml:space="preserve">$ </w:t>
-      </w:r>
-      <w:r>
-        <w:rPr>
-          <w:color w:val="FF0000"/>
-        </w:rPr>
-        <w:t>git rm --cached &lt;file&gt;</w:t>
+        <w:t>$ git rm --cached &lt;file&gt;</w:t>
       </w:r>
       <w:r>
         <w:rPr>
@@ -1594,7 +1582,41 @@
         <w:rPr>
           <w:color w:val="FF0000"/>
         </w:rPr>
-        <w:t>$ git commit</w:t>
+        <w:t xml:space="preserve">$ git commit </w:t>
+      </w:r>
+      <w:r>
+        <w:rPr>
+          <w:color w:val="000000" w:themeColor="text1"/>
+        </w:rPr>
+        <w:t xml:space="preserve">– take files from the staging index and save them in the </w:t>
+      </w:r>
+      <w:proofErr w:type="gramStart"/>
+      <w:r>
+        <w:rPr>
+          <w:color w:val="000000" w:themeColor="text1"/>
+        </w:rPr>
+        <w:t>repository;</w:t>
+      </w:r>
+      <w:proofErr w:type="gramEnd"/>
+    </w:p>
+    <w:p>
+      <w:pPr>
+        <w:rPr>
+          <w:color w:val="000000" w:themeColor="text1"/>
+        </w:rPr>
+      </w:pPr>
+    </w:p>
+    <w:p>
+      <w:pPr>
+        <w:rPr>
+          <w:color w:val="000000" w:themeColor="text1"/>
+        </w:rPr>
+      </w:pPr>
+      <w:r>
+        <w:rPr>
+          <w:color w:val="FF0000"/>
+        </w:rPr>
+        <w:t>$ git commit -m "Initial commit"</w:t>
       </w:r>
       <w:r>
         <w:rPr>
@@ -1606,46 +1628,6 @@
         <w:rPr>
           <w:color w:val="000000" w:themeColor="text1"/>
         </w:rPr>
-        <w:t xml:space="preserve">– take files from the staging index and save them in the </w:t>
-      </w:r>
-      <w:proofErr w:type="gramStart"/>
-      <w:r>
-        <w:rPr>
-          <w:color w:val="000000" w:themeColor="text1"/>
-        </w:rPr>
-        <w:t>repository;</w:t>
-      </w:r>
-      <w:proofErr w:type="gramEnd"/>
-    </w:p>
-    <w:p>
-      <w:pPr>
-        <w:rPr>
-          <w:color w:val="000000" w:themeColor="text1"/>
-        </w:rPr>
-      </w:pPr>
-    </w:p>
-    <w:p>
-      <w:pPr>
-        <w:rPr>
-          <w:color w:val="000000" w:themeColor="text1"/>
-        </w:rPr>
-      </w:pPr>
-      <w:r>
-        <w:rPr>
-          <w:color w:val="FF0000"/>
-        </w:rPr>
-        <w:t>$ git commit -m "Initial commit"</w:t>
-      </w:r>
-      <w:r>
-        <w:rPr>
-          <w:color w:val="FF0000"/>
-        </w:rPr>
-        <w:t xml:space="preserve"> </w:t>
-      </w:r>
-      <w:r>
-        <w:rPr>
-          <w:color w:val="000000" w:themeColor="text1"/>
-        </w:rPr>
         <w:t>– commit with a “commit message”</w:t>
       </w:r>
     </w:p>
@@ -1666,13 +1648,7 @@
         <w:rPr>
           <w:color w:val="FF0000"/>
         </w:rPr>
-        <w:t>$</w:t>
-      </w:r>
-      <w:r>
-        <w:rPr>
-          <w:color w:val="FF0000"/>
-        </w:rPr>
-        <w:t xml:space="preserve"> git diff </w:t>
+        <w:t xml:space="preserve">$ git diff </w:t>
       </w:r>
       <w:r>
         <w:rPr>
@@ -1745,6 +1721,380 @@
           <w:color w:val="000000" w:themeColor="text1"/>
         </w:rPr>
         <w:t>the actual changes that have been made</w:t>
+      </w:r>
+    </w:p>
+    <w:p>
+      <w:pPr>
+        <w:rPr>
+          <w:color w:val="000000" w:themeColor="text1"/>
+        </w:rPr>
+      </w:pPr>
+    </w:p>
+    <w:p>
+      <w:pPr>
+        <w:rPr>
+          <w:color w:val="000000" w:themeColor="text1"/>
+        </w:rPr>
+      </w:pPr>
+      <w:r>
+        <w:rPr>
+          <w:color w:val="FF0000"/>
+        </w:rPr>
+        <w:t>the git tag</w:t>
+      </w:r>
+      <w:r>
+        <w:rPr>
+          <w:color w:val="FF0000"/>
+        </w:rPr>
+        <w:t xml:space="preserve"> -a beta(version) </w:t>
+      </w:r>
+      <w:proofErr w:type="gramStart"/>
+      <w:r>
+        <w:rPr>
+          <w:color w:val="000000" w:themeColor="text1"/>
+        </w:rPr>
+        <w:t xml:space="preserve">- </w:t>
+      </w:r>
+      <w:r>
+        <w:rPr>
+          <w:color w:val="000000" w:themeColor="text1"/>
+        </w:rPr>
+        <w:t xml:space="preserve"> command</w:t>
+      </w:r>
+      <w:proofErr w:type="gramEnd"/>
+      <w:r>
+        <w:rPr>
+          <w:color w:val="000000" w:themeColor="text1"/>
+        </w:rPr>
+        <w:t xml:space="preserve"> is used to add a marker on a specific commit. The tag does not move around as new commits are added.</w:t>
+      </w:r>
+      <w:r>
+        <w:rPr>
+          <w:color w:val="000000" w:themeColor="text1"/>
+        </w:rPr>
+        <w:t xml:space="preserve"> </w:t>
+      </w:r>
+      <w:r>
+        <w:rPr>
+          <w:color w:val="000000" w:themeColor="text1"/>
+        </w:rPr>
+        <w:t>This command will:</w:t>
+      </w:r>
+    </w:p>
+    <w:p>
+      <w:pPr>
+        <w:pStyle w:val="ListParagraph"/>
+        <w:numPr>
+          <w:ilvl w:val="0"/>
+          <w:numId w:val="9"/>
+        </w:numPr>
+        <w:rPr>
+          <w:color w:val="000000" w:themeColor="text1"/>
+        </w:rPr>
+      </w:pPr>
+      <w:r>
+        <w:rPr>
+          <w:color w:val="000000" w:themeColor="text1"/>
+        </w:rPr>
+        <w:t>add a tag to the most recent commit</w:t>
+      </w:r>
+    </w:p>
+    <w:p>
+      <w:pPr>
+        <w:pStyle w:val="ListParagraph"/>
+        <w:numPr>
+          <w:ilvl w:val="0"/>
+          <w:numId w:val="9"/>
+        </w:numPr>
+        <w:rPr>
+          <w:color w:val="000000" w:themeColor="text1"/>
+        </w:rPr>
+      </w:pPr>
+      <w:r>
+        <w:rPr>
+          <w:color w:val="000000" w:themeColor="text1"/>
+        </w:rPr>
+        <w:t>add a tag to a specific commit if a SHA is passed</w:t>
+      </w:r>
+    </w:p>
+    <w:p>
+      <w:pPr>
+        <w:rPr>
+          <w:color w:val="000000" w:themeColor="text1"/>
+        </w:rPr>
+      </w:pPr>
+    </w:p>
+    <w:p>
+      <w:pPr>
+        <w:rPr>
+          <w:color w:val="000000" w:themeColor="text1"/>
+        </w:rPr>
+      </w:pPr>
+      <w:r>
+        <w:rPr>
+          <w:color w:val="FF0000"/>
+        </w:rPr>
+        <w:t xml:space="preserve">$ git tag -d </w:t>
+      </w:r>
+      <w:proofErr w:type="gramStart"/>
+      <w:r>
+        <w:rPr>
+          <w:color w:val="FF0000"/>
+        </w:rPr>
+        <w:t>v1.0</w:t>
+      </w:r>
+      <w:r>
+        <w:rPr>
+          <w:color w:val="FF0000"/>
+        </w:rPr>
+        <w:t xml:space="preserve">  -</w:t>
+      </w:r>
+      <w:proofErr w:type="gramEnd"/>
+      <w:r>
+        <w:rPr>
+          <w:color w:val="FF0000"/>
+        </w:rPr>
+        <w:t xml:space="preserve"> </w:t>
+      </w:r>
+      <w:r>
+        <w:rPr>
+          <w:color w:val="000000" w:themeColor="text1"/>
+        </w:rPr>
+        <w:t>delete tag</w:t>
+      </w:r>
+      <w:r>
+        <w:rPr>
+          <w:color w:val="000000" w:themeColor="text1"/>
+        </w:rPr>
+        <w:t xml:space="preserve"> (v1.0 – version of tag)</w:t>
+      </w:r>
+    </w:p>
+    <w:p>
+      <w:pPr>
+        <w:rPr>
+          <w:color w:val="000000" w:themeColor="text1"/>
+        </w:rPr>
+      </w:pPr>
+      <w:r>
+        <w:rPr>
+          <w:color w:val="FF0000"/>
+        </w:rPr>
+        <w:t>$ git tag -a v1.0 a87984</w:t>
+      </w:r>
+      <w:r>
+        <w:rPr>
+          <w:color w:val="FF0000"/>
+        </w:rPr>
+        <w:t xml:space="preserve"> </w:t>
+      </w:r>
+      <w:r>
+        <w:rPr>
+          <w:color w:val="000000" w:themeColor="text1"/>
+        </w:rPr>
+        <w:t xml:space="preserve">– adding tag for past commits with SHA number at the </w:t>
+      </w:r>
+      <w:proofErr w:type="gramStart"/>
+      <w:r>
+        <w:rPr>
+          <w:color w:val="000000" w:themeColor="text1"/>
+        </w:rPr>
+        <w:t>end;</w:t>
+      </w:r>
+      <w:proofErr w:type="gramEnd"/>
+    </w:p>
+    <w:p>
+      <w:pPr>
+        <w:rPr>
+          <w:color w:val="000000" w:themeColor="text1"/>
+        </w:rPr>
+      </w:pPr>
+      <w:r>
+        <w:rPr>
+          <w:color w:val="FF0000"/>
+        </w:rPr>
+        <w:t xml:space="preserve">$ git log </w:t>
+      </w:r>
+      <w:r>
+        <w:rPr>
+          <w:color w:val="FF0000"/>
+        </w:rPr>
+        <w:t>–</w:t>
+      </w:r>
+      <w:r>
+        <w:rPr>
+          <w:color w:val="FF0000"/>
+        </w:rPr>
+        <w:t>decorate</w:t>
+      </w:r>
+      <w:r>
+        <w:rPr>
+          <w:color w:val="FF0000"/>
+        </w:rPr>
+        <w:t xml:space="preserve"> </w:t>
+      </w:r>
+      <w:r>
+        <w:rPr>
+          <w:color w:val="000000" w:themeColor="text1"/>
+        </w:rPr>
+        <w:t xml:space="preserve">– </w:t>
+      </w:r>
+      <w:r>
+        <w:rPr>
+          <w:color w:val="000000" w:themeColor="text1"/>
+        </w:rPr>
+        <w:t xml:space="preserve">to check the </w:t>
+      </w:r>
+      <w:proofErr w:type="gramStart"/>
+      <w:r>
+        <w:rPr>
+          <w:color w:val="000000" w:themeColor="text1"/>
+        </w:rPr>
+        <w:t>tag</w:t>
+      </w:r>
+      <w:r>
+        <w:rPr>
+          <w:color w:val="000000" w:themeColor="text1"/>
+        </w:rPr>
+        <w:t>;</w:t>
+      </w:r>
+      <w:proofErr w:type="gramEnd"/>
+    </w:p>
+    <w:p>
+      <w:pPr>
+        <w:rPr>
+          <w:color w:val="000000" w:themeColor="text1"/>
+        </w:rPr>
+      </w:pPr>
+    </w:p>
+    <w:p>
+      <w:pPr>
+        <w:rPr>
+          <w:color w:val="FF0000"/>
+        </w:rPr>
+      </w:pPr>
+      <w:r>
+        <w:rPr>
+          <w:color w:val="FF0000"/>
+        </w:rPr>
+        <w:t>$ git branch</w:t>
+      </w:r>
+      <w:r>
+        <w:rPr>
+          <w:color w:val="FF0000"/>
+        </w:rPr>
+        <w:t xml:space="preserve"> -</w:t>
+      </w:r>
+      <w:r>
+        <w:t xml:space="preserve"> </w:t>
+      </w:r>
+      <w:r>
+        <w:rPr>
+          <w:color w:val="000000" w:themeColor="text1"/>
+        </w:rPr>
+        <w:t>command is used to interact with Git's branches:</w:t>
+      </w:r>
+    </w:p>
+    <w:p>
+      <w:pPr>
+        <w:pStyle w:val="ListParagraph"/>
+        <w:numPr>
+          <w:ilvl w:val="0"/>
+          <w:numId w:val="10"/>
+        </w:numPr>
+        <w:rPr>
+          <w:color w:val="000000" w:themeColor="text1"/>
+        </w:rPr>
+      </w:pPr>
+      <w:r>
+        <w:rPr>
+          <w:color w:val="000000" w:themeColor="text1"/>
+        </w:rPr>
+        <w:t>list all branch names in the repository</w:t>
+      </w:r>
+    </w:p>
+    <w:p>
+      <w:pPr>
+        <w:pStyle w:val="ListParagraph"/>
+        <w:numPr>
+          <w:ilvl w:val="0"/>
+          <w:numId w:val="10"/>
+        </w:numPr>
+        <w:rPr>
+          <w:color w:val="000000" w:themeColor="text1"/>
+        </w:rPr>
+      </w:pPr>
+      <w:r>
+        <w:rPr>
+          <w:color w:val="000000" w:themeColor="text1"/>
+        </w:rPr>
+        <w:t>create new branches</w:t>
+      </w:r>
+    </w:p>
+    <w:p>
+      <w:pPr>
+        <w:pStyle w:val="ListParagraph"/>
+        <w:numPr>
+          <w:ilvl w:val="0"/>
+          <w:numId w:val="10"/>
+        </w:numPr>
+        <w:rPr>
+          <w:color w:val="000000" w:themeColor="text1"/>
+        </w:rPr>
+      </w:pPr>
+      <w:r>
+        <w:rPr>
+          <w:color w:val="000000" w:themeColor="text1"/>
+        </w:rPr>
+        <w:t>delete branches</w:t>
+      </w:r>
+    </w:p>
+    <w:p>
+      <w:pPr>
+        <w:rPr>
+          <w:color w:val="000000" w:themeColor="text1"/>
+        </w:rPr>
+      </w:pPr>
+      <w:r>
+        <w:rPr>
+          <w:color w:val="FF0000"/>
+        </w:rPr>
+        <w:t xml:space="preserve">$ git branch </w:t>
+      </w:r>
+      <w:r>
+        <w:rPr>
+          <w:color w:val="FF0000"/>
+        </w:rPr>
+        <w:t>(name of the new branch ex</w:t>
+      </w:r>
+      <w:r>
+        <w:rPr>
+          <w:color w:val="FF0000"/>
+        </w:rPr>
+        <w:t>ample</w:t>
+      </w:r>
+      <w:r>
+        <w:rPr>
+          <w:color w:val="FF0000"/>
+        </w:rPr>
+        <w:t xml:space="preserve">: </w:t>
+      </w:r>
+      <w:r>
+        <w:rPr>
+          <w:color w:val="FF0000"/>
+        </w:rPr>
+        <w:t>sidebar</w:t>
+      </w:r>
+      <w:r>
+        <w:rPr>
+          <w:color w:val="FF0000"/>
+        </w:rPr>
+        <w:t xml:space="preserve">) </w:t>
+      </w:r>
+      <w:r>
+        <w:rPr>
+          <w:color w:val="000000" w:themeColor="text1"/>
+        </w:rPr>
+        <w:t>– creating new branch with a name</w:t>
       </w:r>
     </w:p>
     <w:sectPr>
@@ -2248,6 +2598,119 @@
     </w:lvl>
   </w:abstractNum>
   <w:abstractNum w:abstractNumId="4" w15:restartNumberingAfterBreak="0">
+    <w:nsid w:val="446E65E5"/>
+    <w:multiLevelType w:val="hybridMultilevel"/>
+    <w:tmpl w:val="A4BEA6AC"/>
+    <w:lvl w:ilvl="0" w:tplc="04090001">
+      <w:start w:val="1"/>
+      <w:numFmt w:val="bullet"/>
+      <w:lvlText w:val=""/>
+      <w:lvlJc w:val="left"/>
+      <w:pPr>
+        <w:ind w:left="720" w:hanging="360"/>
+      </w:pPr>
+      <w:rPr>
+        <w:rFonts w:ascii="Symbol" w:hAnsi="Symbol" w:hint="default"/>
+      </w:rPr>
+    </w:lvl>
+    <w:lvl w:ilvl="1" w:tplc="04090003" w:tentative="1">
+      <w:start w:val="1"/>
+      <w:numFmt w:val="bullet"/>
+      <w:lvlText w:val="o"/>
+      <w:lvlJc w:val="left"/>
+      <w:pPr>
+        <w:ind w:left="1440" w:hanging="360"/>
+      </w:pPr>
+      <w:rPr>
+        <w:rFonts w:ascii="Courier New" w:hAnsi="Courier New" w:cs="Courier New" w:hint="default"/>
+      </w:rPr>
+    </w:lvl>
+    <w:lvl w:ilvl="2" w:tplc="04090005" w:tentative="1">
+      <w:start w:val="1"/>
+      <w:numFmt w:val="bullet"/>
+      <w:lvlText w:val=""/>
+      <w:lvlJc w:val="left"/>
+      <w:pPr>
+        <w:ind w:left="2160" w:hanging="360"/>
+      </w:pPr>
+      <w:rPr>
+        <w:rFonts w:ascii="Wingdings" w:hAnsi="Wingdings" w:hint="default"/>
+      </w:rPr>
+    </w:lvl>
+    <w:lvl w:ilvl="3" w:tplc="04090001" w:tentative="1">
+      <w:start w:val="1"/>
+      <w:numFmt w:val="bullet"/>
+      <w:lvlText w:val=""/>
+      <w:lvlJc w:val="left"/>
+      <w:pPr>
+        <w:ind w:left="2880" w:hanging="360"/>
+      </w:pPr>
+      <w:rPr>
+        <w:rFonts w:ascii="Symbol" w:hAnsi="Symbol" w:hint="default"/>
+      </w:rPr>
+    </w:lvl>
+    <w:lvl w:ilvl="4" w:tplc="04090003" w:tentative="1">
+      <w:start w:val="1"/>
+      <w:numFmt w:val="bullet"/>
+      <w:lvlText w:val="o"/>
+      <w:lvlJc w:val="left"/>
+      <w:pPr>
+        <w:ind w:left="3600" w:hanging="360"/>
+      </w:pPr>
+      <w:rPr>
+        <w:rFonts w:ascii="Courier New" w:hAnsi="Courier New" w:cs="Courier New" w:hint="default"/>
+      </w:rPr>
+    </w:lvl>
+    <w:lvl w:ilvl="5" w:tplc="04090005" w:tentative="1">
+      <w:start w:val="1"/>
+      <w:numFmt w:val="bullet"/>
+      <w:lvlText w:val=""/>
+      <w:lvlJc w:val="left"/>
+      <w:pPr>
+        <w:ind w:left="4320" w:hanging="360"/>
+      </w:pPr>
+      <w:rPr>
+        <w:rFonts w:ascii="Wingdings" w:hAnsi="Wingdings" w:hint="default"/>
+      </w:rPr>
+    </w:lvl>
+    <w:lvl w:ilvl="6" w:tplc="04090001" w:tentative="1">
+      <w:start w:val="1"/>
+      <w:numFmt w:val="bullet"/>
+      <w:lvlText w:val=""/>
+      <w:lvlJc w:val="left"/>
+      <w:pPr>
+        <w:ind w:left="5040" w:hanging="360"/>
+      </w:pPr>
+      <w:rPr>
+        <w:rFonts w:ascii="Symbol" w:hAnsi="Symbol" w:hint="default"/>
+      </w:rPr>
+    </w:lvl>
+    <w:lvl w:ilvl="7" w:tplc="04090003" w:tentative="1">
+      <w:start w:val="1"/>
+      <w:numFmt w:val="bullet"/>
+      <w:lvlText w:val="o"/>
+      <w:lvlJc w:val="left"/>
+      <w:pPr>
+        <w:ind w:left="5760" w:hanging="360"/>
+      </w:pPr>
+      <w:rPr>
+        <w:rFonts w:ascii="Courier New" w:hAnsi="Courier New" w:cs="Courier New" w:hint="default"/>
+      </w:rPr>
+    </w:lvl>
+    <w:lvl w:ilvl="8" w:tplc="04090005" w:tentative="1">
+      <w:start w:val="1"/>
+      <w:numFmt w:val="bullet"/>
+      <w:lvlText w:val=""/>
+      <w:lvlJc w:val="left"/>
+      <w:pPr>
+        <w:ind w:left="6480" w:hanging="360"/>
+      </w:pPr>
+      <w:rPr>
+        <w:rFonts w:ascii="Wingdings" w:hAnsi="Wingdings" w:hint="default"/>
+      </w:rPr>
+    </w:lvl>
+  </w:abstractNum>
+  <w:abstractNum w:abstractNumId="5" w15:restartNumberingAfterBreak="0">
     <w:nsid w:val="4F5B196C"/>
     <w:multiLevelType w:val="hybridMultilevel"/>
     <w:tmpl w:val="D9EA83C0"/>
@@ -2360,7 +2823,7 @@
       </w:rPr>
     </w:lvl>
   </w:abstractNum>
-  <w:abstractNum w:abstractNumId="5" w15:restartNumberingAfterBreak="0">
+  <w:abstractNum w:abstractNumId="6" w15:restartNumberingAfterBreak="0">
     <w:nsid w:val="58F57FA0"/>
     <w:multiLevelType w:val="hybridMultilevel"/>
     <w:tmpl w:val="C42A061E"/>
@@ -2473,7 +2936,7 @@
       </w:rPr>
     </w:lvl>
   </w:abstractNum>
-  <w:abstractNum w:abstractNumId="6" w15:restartNumberingAfterBreak="0">
+  <w:abstractNum w:abstractNumId="7" w15:restartNumberingAfterBreak="0">
     <w:nsid w:val="5B865EAB"/>
     <w:multiLevelType w:val="hybridMultilevel"/>
     <w:tmpl w:val="3A206E4A"/>
@@ -2586,7 +3049,120 @@
       </w:rPr>
     </w:lvl>
   </w:abstractNum>
-  <w:abstractNum w:abstractNumId="7" w15:restartNumberingAfterBreak="0">
+  <w:abstractNum w:abstractNumId="8" w15:restartNumberingAfterBreak="0">
+    <w:nsid w:val="667853DE"/>
+    <w:multiLevelType w:val="hybridMultilevel"/>
+    <w:tmpl w:val="6E6231E8"/>
+    <w:lvl w:ilvl="0" w:tplc="04090001">
+      <w:start w:val="1"/>
+      <w:numFmt w:val="bullet"/>
+      <w:lvlText w:val=""/>
+      <w:lvlJc w:val="left"/>
+      <w:pPr>
+        <w:ind w:left="720" w:hanging="360"/>
+      </w:pPr>
+      <w:rPr>
+        <w:rFonts w:ascii="Symbol" w:hAnsi="Symbol" w:hint="default"/>
+      </w:rPr>
+    </w:lvl>
+    <w:lvl w:ilvl="1" w:tplc="04090003" w:tentative="1">
+      <w:start w:val="1"/>
+      <w:numFmt w:val="bullet"/>
+      <w:lvlText w:val="o"/>
+      <w:lvlJc w:val="left"/>
+      <w:pPr>
+        <w:ind w:left="1440" w:hanging="360"/>
+      </w:pPr>
+      <w:rPr>
+        <w:rFonts w:ascii="Courier New" w:hAnsi="Courier New" w:cs="Courier New" w:hint="default"/>
+      </w:rPr>
+    </w:lvl>
+    <w:lvl w:ilvl="2" w:tplc="04090005" w:tentative="1">
+      <w:start w:val="1"/>
+      <w:numFmt w:val="bullet"/>
+      <w:lvlText w:val=""/>
+      <w:lvlJc w:val="left"/>
+      <w:pPr>
+        <w:ind w:left="2160" w:hanging="360"/>
+      </w:pPr>
+      <w:rPr>
+        <w:rFonts w:ascii="Wingdings" w:hAnsi="Wingdings" w:hint="default"/>
+      </w:rPr>
+    </w:lvl>
+    <w:lvl w:ilvl="3" w:tplc="04090001" w:tentative="1">
+      <w:start w:val="1"/>
+      <w:numFmt w:val="bullet"/>
+      <w:lvlText w:val=""/>
+      <w:lvlJc w:val="left"/>
+      <w:pPr>
+        <w:ind w:left="2880" w:hanging="360"/>
+      </w:pPr>
+      <w:rPr>
+        <w:rFonts w:ascii="Symbol" w:hAnsi="Symbol" w:hint="default"/>
+      </w:rPr>
+    </w:lvl>
+    <w:lvl w:ilvl="4" w:tplc="04090003" w:tentative="1">
+      <w:start w:val="1"/>
+      <w:numFmt w:val="bullet"/>
+      <w:lvlText w:val="o"/>
+      <w:lvlJc w:val="left"/>
+      <w:pPr>
+        <w:ind w:left="3600" w:hanging="360"/>
+      </w:pPr>
+      <w:rPr>
+        <w:rFonts w:ascii="Courier New" w:hAnsi="Courier New" w:cs="Courier New" w:hint="default"/>
+      </w:rPr>
+    </w:lvl>
+    <w:lvl w:ilvl="5" w:tplc="04090005" w:tentative="1">
+      <w:start w:val="1"/>
+      <w:numFmt w:val="bullet"/>
+      <w:lvlText w:val=""/>
+      <w:lvlJc w:val="left"/>
+      <w:pPr>
+        <w:ind w:left="4320" w:hanging="360"/>
+      </w:pPr>
+      <w:rPr>
+        <w:rFonts w:ascii="Wingdings" w:hAnsi="Wingdings" w:hint="default"/>
+      </w:rPr>
+    </w:lvl>
+    <w:lvl w:ilvl="6" w:tplc="04090001" w:tentative="1">
+      <w:start w:val="1"/>
+      <w:numFmt w:val="bullet"/>
+      <w:lvlText w:val=""/>
+      <w:lvlJc w:val="left"/>
+      <w:pPr>
+        <w:ind w:left="5040" w:hanging="360"/>
+      </w:pPr>
+      <w:rPr>
+        <w:rFonts w:ascii="Symbol" w:hAnsi="Symbol" w:hint="default"/>
+      </w:rPr>
+    </w:lvl>
+    <w:lvl w:ilvl="7" w:tplc="04090003" w:tentative="1">
+      <w:start w:val="1"/>
+      <w:numFmt w:val="bullet"/>
+      <w:lvlText w:val="o"/>
+      <w:lvlJc w:val="left"/>
+      <w:pPr>
+        <w:ind w:left="5760" w:hanging="360"/>
+      </w:pPr>
+      <w:rPr>
+        <w:rFonts w:ascii="Courier New" w:hAnsi="Courier New" w:cs="Courier New" w:hint="default"/>
+      </w:rPr>
+    </w:lvl>
+    <w:lvl w:ilvl="8" w:tplc="04090005" w:tentative="1">
+      <w:start w:val="1"/>
+      <w:numFmt w:val="bullet"/>
+      <w:lvlText w:val=""/>
+      <w:lvlJc w:val="left"/>
+      <w:pPr>
+        <w:ind w:left="6480" w:hanging="360"/>
+      </w:pPr>
+      <w:rPr>
+        <w:rFonts w:ascii="Wingdings" w:hAnsi="Wingdings" w:hint="default"/>
+      </w:rPr>
+    </w:lvl>
+  </w:abstractNum>
+  <w:abstractNum w:abstractNumId="9" w15:restartNumberingAfterBreak="0">
     <w:nsid w:val="792C51E3"/>
     <w:multiLevelType w:val="hybridMultilevel"/>
     <w:tmpl w:val="73C4834A"/>
@@ -2706,22 +3282,28 @@
     <w:abstractNumId w:val="1"/>
   </w:num>
   <w:num w:numId="3" w16cid:durableId="1525553435">
-    <w:abstractNumId w:val="4"/>
+    <w:abstractNumId w:val="5"/>
   </w:num>
   <w:num w:numId="4" w16cid:durableId="2134904445">
     <w:abstractNumId w:val="0"/>
   </w:num>
   <w:num w:numId="5" w16cid:durableId="1154568379">
-    <w:abstractNumId w:val="5"/>
+    <w:abstractNumId w:val="6"/>
   </w:num>
   <w:num w:numId="6" w16cid:durableId="1280063799">
     <w:abstractNumId w:val="3"/>
   </w:num>
   <w:num w:numId="7" w16cid:durableId="79526873">
+    <w:abstractNumId w:val="9"/>
+  </w:num>
+  <w:num w:numId="8" w16cid:durableId="1601789306">
     <w:abstractNumId w:val="7"/>
   </w:num>
-  <w:num w:numId="8" w16cid:durableId="1601789306">
-    <w:abstractNumId w:val="6"/>
+  <w:num w:numId="9" w16cid:durableId="1520772247">
+    <w:abstractNumId w:val="8"/>
+  </w:num>
+  <w:num w:numId="10" w16cid:durableId="1225413292">
+    <w:abstractNumId w:val="4"/>
   </w:num>
 </w:numbering>
 </file>

</xml_diff>